<commit_message>
new presentation - aws-ppt-6
</commit_message>
<xml_diff>
--- a/aws-notes.docx
+++ b/aws-notes.docx
@@ -472,6 +472,17 @@
           <w:sz w:val="50"/>
           <w:sz-cs w:val="50"/>
         </w:rPr>
+        <w:t xml:space="preserve">- AWS has 188 PoP (Point of Presence)</w:t>
+      </w:r>
+    </w:p>
+    <w:p>
+      <w:pPr/>
+      <w:r>
+        <w:rPr>
+          <w:rFonts w:ascii="Helvetica" w:hAnsi="Helvetica" w:cs="Helvetica"/>
+          <w:sz w:val="50"/>
+          <w:sz-cs w:val="50"/>
+        </w:rPr>
         <w:t xml:space="preserve"/>
       </w:r>
     </w:p>
@@ -730,7 +741,7 @@
     </w:p>
     <w:p>
       <w:pPr>
-        <w:ind w:left="525" w:first-line="-525"/>
+        <w:ind w:left="525"/>
       </w:pPr>
       <w:r>
         <w:rPr>

</xml_diff>